<commit_message>
Add figures to software report.
</commit_message>
<xml_diff>
--- a/report/Software.docx
+++ b/report/Software.docx
@@ -15,10 +15,7 @@
         <w:pStyle w:val="Heading2"/>
       </w:pPr>
       <w:r>
-        <w:t xml:space="preserve">Overall </w:t>
-      </w:r>
-      <w:r>
-        <w:t>information about the code</w:t>
+        <w:t>Introduction</w:t>
       </w:r>
     </w:p>
     <w:p>
@@ -68,6 +65,25 @@
       <w:r>
         <w:t xml:space="preserve"> on and off. This approach made code more maintainable and readable, therefore we used it in our final build.</w:t>
       </w:r>
+      <w:r>
+        <w:t xml:space="preserve"> </w:t>
+      </w:r>
+      <w:proofErr w:type="gramStart"/>
+      <w:r>
+        <w:t>Also</w:t>
+      </w:r>
+      <w:proofErr w:type="gramEnd"/>
+      <w:r>
+        <w:t xml:space="preserve"> we could very easily divide individual code parts </w:t>
+      </w:r>
+      <w:proofErr w:type="gramStart"/>
+      <w:r>
+        <w:t>to</w:t>
+      </w:r>
+      <w:proofErr w:type="gramEnd"/>
+      <w:r>
+        <w:t xml:space="preserve"> team members, in our case everyone had to program one room.</w:t>
+      </w:r>
     </w:p>
     <w:p>
       <w:pPr>
@@ -82,7 +98,41 @@
         <w:rPr>
           <w:color w:val="FF0000"/>
         </w:rPr>
-        <w:t>Main function photo</w:t>
+        <w:drawing>
+          <wp:inline distT="0" distB="0" distL="0" distR="0" wp14:anchorId="1BDD4D70" wp14:editId="76A4054B">
+            <wp:extent cx="1621277" cy="2438400"/>
+            <wp:effectExtent l="0" t="0" r="0" b="0"/>
+            <wp:docPr id="405143012" name="Picture 1" descr="A screen shot of a computer program&#10;&#10;Description automatically generated"/>
+            <wp:cNvGraphicFramePr>
+              <a:graphicFrameLocks xmlns:a="http://schemas.openxmlformats.org/drawingml/2006/main" noChangeAspect="1"/>
+            </wp:cNvGraphicFramePr>
+            <a:graphic xmlns:a="http://schemas.openxmlformats.org/drawingml/2006/main">
+              <a:graphicData uri="http://schemas.openxmlformats.org/drawingml/2006/picture">
+                <pic:pic xmlns:pic="http://schemas.openxmlformats.org/drawingml/2006/picture">
+                  <pic:nvPicPr>
+                    <pic:cNvPr id="405143012" name="Picture 1" descr="A screen shot of a computer program&#10;&#10;Description automatically generated"/>
+                    <pic:cNvPicPr/>
+                  </pic:nvPicPr>
+                  <pic:blipFill>
+                    <a:blip r:embed="rId7"/>
+                    <a:stretch>
+                      <a:fillRect/>
+                    </a:stretch>
+                  </pic:blipFill>
+                  <pic:spPr>
+                    <a:xfrm>
+                      <a:off x="0" y="0"/>
+                      <a:ext cx="1625421" cy="2444633"/>
+                    </a:xfrm>
+                    <a:prstGeom prst="rect">
+                      <a:avLst/>
+                    </a:prstGeom>
+                  </pic:spPr>
+                </pic:pic>
+              </a:graphicData>
+            </a:graphic>
+          </wp:inline>
+        </w:drawing>
       </w:r>
     </w:p>
     <w:p>
@@ -211,77 +261,33 @@
         <w:rPr>
           <w:color w:val="000000" w:themeColor="text1"/>
         </w:rPr>
-        <w:t xml:space="preserve"> button (</w:t>
-      </w:r>
-      <w:r>
-        <w:rPr>
-          <w:color w:val="92D050"/>
-        </w:rPr>
-        <w:t>some reference to this topic</w:t>
-      </w:r>
-      <w:r>
-        <w:rPr>
-          <w:color w:val="000000" w:themeColor="text1"/>
-        </w:rPr>
-        <w:t xml:space="preserve">). This can be solved by connecting </w:t>
-      </w:r>
-      <w:proofErr w:type="gramStart"/>
-      <w:r>
-        <w:rPr>
-          <w:color w:val="000000" w:themeColor="text1"/>
-        </w:rPr>
-        <w:t>capacitor</w:t>
-      </w:r>
-      <w:proofErr w:type="gramEnd"/>
-      <w:r>
-        <w:rPr>
-          <w:color w:val="000000" w:themeColor="text1"/>
-        </w:rPr>
-        <w:t xml:space="preserve"> to</w:t>
-      </w:r>
-      <w:r>
-        <w:rPr>
-          <w:color w:val="000000" w:themeColor="text1"/>
-        </w:rPr>
-        <w:t xml:space="preserve"> a</w:t>
-      </w:r>
-      <w:r>
-        <w:rPr>
-          <w:color w:val="000000" w:themeColor="text1"/>
-        </w:rPr>
         <w:t xml:space="preserve"> button</w:t>
       </w:r>
       <w:r>
         <w:rPr>
           <w:color w:val="000000" w:themeColor="text1"/>
         </w:rPr>
-        <w:t xml:space="preserve"> pin</w:t>
-      </w:r>
-      <w:r>
-        <w:rPr>
-          <w:color w:val="000000" w:themeColor="text1"/>
-        </w:rPr>
-        <w:t xml:space="preserve"> and </w:t>
-      </w:r>
-      <w:r>
-        <w:rPr>
-          <w:color w:val="000000" w:themeColor="text1"/>
-        </w:rPr>
-        <w:t xml:space="preserve">ground. </w:t>
-      </w:r>
-      <w:proofErr w:type="gramStart"/>
-      <w:r>
-        <w:rPr>
-          <w:color w:val="000000" w:themeColor="text1"/>
-        </w:rPr>
-        <w:t>But,</w:t>
-      </w:r>
-      <w:proofErr w:type="gramEnd"/>
-      <w:r>
-        <w:rPr>
-          <w:color w:val="000000" w:themeColor="text1"/>
-        </w:rPr>
-        <w:t xml:space="preserve"> we didn’t do that and since PCB was already printed we decided to solve this issue by adding delay every time a button is pressed, this resulted in functions for every button which check status of a button and if it is pressed they start 100 </w:t>
+        <w:t>. We solved</w:t>
+      </w:r>
+      <w:r>
+        <w:rPr>
+          <w:color w:val="000000" w:themeColor="text1"/>
+        </w:rPr>
+        <w:t xml:space="preserve"> this issue by adding delay every time a button is pressed, this resulted in functions for every button which check status of a button and if it is </w:t>
+      </w:r>
+      <w:proofErr w:type="gramStart"/>
+      <w:r>
+        <w:rPr>
+          <w:color w:val="000000" w:themeColor="text1"/>
+        </w:rPr>
+        <w:t>pressed</w:t>
+      </w:r>
+      <w:proofErr w:type="gramEnd"/>
+      <w:r>
+        <w:rPr>
+          <w:color w:val="000000" w:themeColor="text1"/>
+        </w:rPr>
+        <w:t xml:space="preserve"> they start 100 </w:t>
       </w:r>
       <w:proofErr w:type="spellStart"/>
       <w:r>
@@ -300,15 +306,51 @@
     </w:p>
     <w:p>
       <w:pPr>
-        <w:rPr>
+        <w:pStyle w:val="Heading2"/>
+      </w:pPr>
+      <w:r>
+        <w:rPr>
+          <w:rFonts w:asciiTheme="minorHAnsi" w:eastAsiaTheme="minorHAnsi" w:hAnsiTheme="minorHAnsi" w:cstheme="minorBidi"/>
           <w:color w:val="FF0000"/>
-        </w:rPr>
-      </w:pPr>
-      <w:r>
-        <w:rPr>
-          <w:color w:val="FF0000"/>
-        </w:rPr>
-        <w:t>Add photo of such function</w:t>
+          <w:sz w:val="24"/>
+          <w:szCs w:val="24"/>
+        </w:rPr>
+        <w:lastRenderedPageBreak/>
+        <w:drawing>
+          <wp:inline distT="0" distB="0" distL="0" distR="0" wp14:anchorId="537B8EB3" wp14:editId="23129163">
+            <wp:extent cx="3378200" cy="1747794"/>
+            <wp:effectExtent l="0" t="0" r="0" b="5080"/>
+            <wp:docPr id="2001091009" name="Picture 1" descr="A computer screen shot of text&#10;&#10;Description automatically generated"/>
+            <wp:cNvGraphicFramePr>
+              <a:graphicFrameLocks xmlns:a="http://schemas.openxmlformats.org/drawingml/2006/main" noChangeAspect="1"/>
+            </wp:cNvGraphicFramePr>
+            <a:graphic xmlns:a="http://schemas.openxmlformats.org/drawingml/2006/main">
+              <a:graphicData uri="http://schemas.openxmlformats.org/drawingml/2006/picture">
+                <pic:pic xmlns:pic="http://schemas.openxmlformats.org/drawingml/2006/picture">
+                  <pic:nvPicPr>
+                    <pic:cNvPr id="2001091009" name="Picture 1" descr="A computer screen shot of text&#10;&#10;Description automatically generated"/>
+                    <pic:cNvPicPr/>
+                  </pic:nvPicPr>
+                  <pic:blipFill>
+                    <a:blip r:embed="rId8"/>
+                    <a:stretch>
+                      <a:fillRect/>
+                    </a:stretch>
+                  </pic:blipFill>
+                  <pic:spPr>
+                    <a:xfrm>
+                      <a:off x="0" y="0"/>
+                      <a:ext cx="3380906" cy="1749194"/>
+                    </a:xfrm>
+                    <a:prstGeom prst="rect">
+                      <a:avLst/>
+                    </a:prstGeom>
+                  </pic:spPr>
+                </pic:pic>
+              </a:graphicData>
+            </a:graphic>
+          </wp:inline>
+        </w:drawing>
       </w:r>
     </w:p>
     <w:p>
@@ -332,21 +374,52 @@
       </w:r>
     </w:p>
     <w:p>
-      <w:pPr>
+      <w:r>
         <w:rPr>
           <w:color w:val="FF0000"/>
         </w:rPr>
-      </w:pPr>
-      <w:r>
-        <w:rPr>
-          <w:color w:val="FF0000"/>
-        </w:rPr>
-        <w:t>Photo of room_1.h</w:t>
-      </w:r>
-    </w:p>
-    <w:p>
+        <w:drawing>
+          <wp:inline distT="0" distB="0" distL="0" distR="0" wp14:anchorId="5BE19660" wp14:editId="5AD410FD">
+            <wp:extent cx="3016250" cy="1629019"/>
+            <wp:effectExtent l="0" t="0" r="0" b="9525"/>
+            <wp:docPr id="886992614" name="Picture 1" descr="A screen shot of a computer code&#10;&#10;Description automatically generated"/>
+            <wp:cNvGraphicFramePr>
+              <a:graphicFrameLocks xmlns:a="http://schemas.openxmlformats.org/drawingml/2006/main" noChangeAspect="1"/>
+            </wp:cNvGraphicFramePr>
+            <a:graphic xmlns:a="http://schemas.openxmlformats.org/drawingml/2006/main">
+              <a:graphicData uri="http://schemas.openxmlformats.org/drawingml/2006/picture">
+                <pic:pic xmlns:pic="http://schemas.openxmlformats.org/drawingml/2006/picture">
+                  <pic:nvPicPr>
+                    <pic:cNvPr id="886992614" name="Picture 1" descr="A screen shot of a computer code&#10;&#10;Description automatically generated"/>
+                    <pic:cNvPicPr/>
+                  </pic:nvPicPr>
+                  <pic:blipFill>
+                    <a:blip r:embed="rId9"/>
+                    <a:stretch>
+                      <a:fillRect/>
+                    </a:stretch>
+                  </pic:blipFill>
+                  <pic:spPr>
+                    <a:xfrm>
+                      <a:off x="0" y="0"/>
+                      <a:ext cx="3027719" cy="1635213"/>
+                    </a:xfrm>
+                    <a:prstGeom prst="rect">
+                      <a:avLst/>
+                    </a:prstGeom>
+                  </pic:spPr>
+                </pic:pic>
+              </a:graphicData>
+            </a:graphic>
+          </wp:inline>
+        </w:drawing>
+      </w:r>
       <w:r>
         <w:tab/>
+      </w:r>
+    </w:p>
+    <w:p>
+      <w:r>
         <w:t xml:space="preserve">In </w:t>
       </w:r>
       <w:r>
@@ -390,7 +463,6 @@
     </w:p>
     <w:p>
       <w:r>
-        <w:lastRenderedPageBreak/>
         <w:tab/>
       </w:r>
       <w:r>
@@ -446,15 +518,51 @@
     </w:p>
     <w:p>
       <w:pPr>
-        <w:rPr>
+        <w:pStyle w:val="Heading2"/>
+      </w:pPr>
+      <w:r>
+        <w:rPr>
+          <w:rFonts w:asciiTheme="minorHAnsi" w:eastAsiaTheme="minorHAnsi" w:hAnsiTheme="minorHAnsi" w:cstheme="minorBidi"/>
           <w:color w:val="FF0000"/>
-        </w:rPr>
-      </w:pPr>
-      <w:r>
-        <w:rPr>
-          <w:color w:val="FF0000"/>
-        </w:rPr>
-        <w:t>Photo of update_room_1()</w:t>
+          <w:sz w:val="24"/>
+          <w:szCs w:val="24"/>
+        </w:rPr>
+        <w:lastRenderedPageBreak/>
+        <w:drawing>
+          <wp:inline distT="0" distB="0" distL="0" distR="0" wp14:anchorId="253609B0" wp14:editId="7FE655F3">
+            <wp:extent cx="4305300" cy="2790252"/>
+            <wp:effectExtent l="0" t="0" r="0" b="0"/>
+            <wp:docPr id="2003343440" name="Picture 1" descr="A screen shot of a computer program&#10;&#10;Description automatically generated"/>
+            <wp:cNvGraphicFramePr>
+              <a:graphicFrameLocks xmlns:a="http://schemas.openxmlformats.org/drawingml/2006/main" noChangeAspect="1"/>
+            </wp:cNvGraphicFramePr>
+            <a:graphic xmlns:a="http://schemas.openxmlformats.org/drawingml/2006/main">
+              <a:graphicData uri="http://schemas.openxmlformats.org/drawingml/2006/picture">
+                <pic:pic xmlns:pic="http://schemas.openxmlformats.org/drawingml/2006/picture">
+                  <pic:nvPicPr>
+                    <pic:cNvPr id="2003343440" name="Picture 1" descr="A screen shot of a computer program&#10;&#10;Description automatically generated"/>
+                    <pic:cNvPicPr/>
+                  </pic:nvPicPr>
+                  <pic:blipFill>
+                    <a:blip r:embed="rId10"/>
+                    <a:stretch>
+                      <a:fillRect/>
+                    </a:stretch>
+                  </pic:blipFill>
+                  <pic:spPr>
+                    <a:xfrm>
+                      <a:off x="0" y="0"/>
+                      <a:ext cx="4311798" cy="2794463"/>
+                    </a:xfrm>
+                    <a:prstGeom prst="rect">
+                      <a:avLst/>
+                    </a:prstGeom>
+                  </pic:spPr>
+                </pic:pic>
+              </a:graphicData>
+            </a:graphic>
+          </wp:inline>
+        </w:drawing>
       </w:r>
     </w:p>
     <w:p>
@@ -528,120 +636,190 @@
     </w:p>
     <w:p>
       <w:pPr>
-        <w:rPr>
+        <w:pStyle w:val="Heading2"/>
+      </w:pPr>
+      <w:r>
+        <w:rPr>
+          <w:rFonts w:asciiTheme="minorHAnsi" w:eastAsiaTheme="minorHAnsi" w:hAnsiTheme="minorHAnsi" w:cstheme="minorBidi"/>
           <w:color w:val="FF0000"/>
-        </w:rPr>
+          <w:sz w:val="24"/>
+          <w:szCs w:val="24"/>
+        </w:rPr>
+        <w:drawing>
+          <wp:inline distT="0" distB="0" distL="0" distR="0" wp14:anchorId="488EC63E" wp14:editId="241BC356">
+            <wp:extent cx="4921250" cy="2124205"/>
+            <wp:effectExtent l="0" t="0" r="0" b="9525"/>
+            <wp:docPr id="396685340" name="Picture 1" descr="A computer screen shot of a program&#10;&#10;Description automatically generated"/>
+            <wp:cNvGraphicFramePr>
+              <a:graphicFrameLocks xmlns:a="http://schemas.openxmlformats.org/drawingml/2006/main" noChangeAspect="1"/>
+            </wp:cNvGraphicFramePr>
+            <a:graphic xmlns:a="http://schemas.openxmlformats.org/drawingml/2006/main">
+              <a:graphicData uri="http://schemas.openxmlformats.org/drawingml/2006/picture">
+                <pic:pic xmlns:pic="http://schemas.openxmlformats.org/drawingml/2006/picture">
+                  <pic:nvPicPr>
+                    <pic:cNvPr id="396685340" name="Picture 1" descr="A computer screen shot of a program&#10;&#10;Description automatically generated"/>
+                    <pic:cNvPicPr/>
+                  </pic:nvPicPr>
+                  <pic:blipFill>
+                    <a:blip r:embed="rId11"/>
+                    <a:stretch>
+                      <a:fillRect/>
+                    </a:stretch>
+                  </pic:blipFill>
+                  <pic:spPr>
+                    <a:xfrm>
+                      <a:off x="0" y="0"/>
+                      <a:ext cx="4927661" cy="2126972"/>
+                    </a:xfrm>
+                    <a:prstGeom prst="rect">
+                      <a:avLst/>
+                    </a:prstGeom>
+                  </pic:spPr>
+                </pic:pic>
+              </a:graphicData>
+            </a:graphic>
+          </wp:inline>
+        </w:drawing>
+      </w:r>
+    </w:p>
+    <w:p>
+      <w:pPr>
+        <w:pStyle w:val="Heading2"/>
+      </w:pPr>
+      <w:r>
+        <w:t>Room 3</w:t>
+      </w:r>
+    </w:p>
+    <w:p>
+      <w:r>
+        <w:tab/>
+      </w:r>
+      <w:r>
+        <w:t>Room 3</w:t>
+      </w:r>
+      <w:r>
+        <w:t xml:space="preserve"> contains one potentiometer</w:t>
+      </w:r>
+      <w:r>
+        <w:t xml:space="preserve"> for color changing</w:t>
+      </w:r>
+      <w:r>
+        <w:t>, a button and one LED.</w:t>
+      </w:r>
+      <w:r>
+        <w:t xml:space="preserve"> We decided that </w:t>
+      </w:r>
+      <w:proofErr w:type="gramStart"/>
+      <w:r>
+        <w:t>potentiometer</w:t>
+      </w:r>
+      <w:proofErr w:type="gramEnd"/>
+      <w:r>
+        <w:t xml:space="preserve"> will affect only one property of the light for example red or green. </w:t>
+      </w:r>
+    </w:p>
+    <w:p>
+      <w:pPr>
+        <w:ind w:firstLine="720"/>
+      </w:pPr>
+      <w:r>
+        <w:t xml:space="preserve">We were aware of </w:t>
+      </w:r>
+      <w:proofErr w:type="gramStart"/>
+      <w:r>
+        <w:t>limita</w:t>
+      </w:r>
+      <w:r>
+        <w:t>tions</w:t>
+      </w:r>
+      <w:proofErr w:type="gramEnd"/>
+      <w:r>
+        <w:t xml:space="preserve"> of this approach </w:t>
+      </w:r>
+      <w:r>
+        <w:t xml:space="preserve">and decided to implement configuration of a </w:t>
+      </w:r>
+      <w:proofErr w:type="gramStart"/>
+      <w:r>
+        <w:t>potentiometer</w:t>
+      </w:r>
+      <w:r>
+        <w:t>’s controlled</w:t>
+      </w:r>
+      <w:proofErr w:type="gramEnd"/>
+      <w:r>
+        <w:t xml:space="preserve"> value</w:t>
+      </w:r>
+      <w:r>
+        <w:t xml:space="preserve"> into control panel, in final version it is </w:t>
+      </w:r>
+      <w:r>
+        <w:lastRenderedPageBreak/>
+        <w:t xml:space="preserve">possible to choose which part of the light’s color is controlled by a potentiometer. We also added </w:t>
+      </w:r>
+      <w:r>
+        <w:t xml:space="preserve">HSV color model because it is much </w:t>
+      </w:r>
+      <w:proofErr w:type="gramStart"/>
+      <w:r>
+        <w:t>more easier</w:t>
+      </w:r>
+      <w:proofErr w:type="gramEnd"/>
+      <w:r>
+        <w:t xml:space="preserve"> to work with for people. </w:t>
+      </w:r>
+      <w:proofErr w:type="gramStart"/>
+      <w:r>
+        <w:t>So</w:t>
+      </w:r>
+      <w:proofErr w:type="gramEnd"/>
+      <w:r>
+        <w:t xml:space="preserve"> you can configure red, green, blue, hue, saturation, value whilst red is default.</w:t>
+      </w:r>
+    </w:p>
+    <w:p>
+      <w:pPr>
+        <w:ind w:firstLine="720"/>
       </w:pPr>
       <w:r>
         <w:rPr>
           <w:color w:val="FF0000"/>
         </w:rPr>
-        <w:t>Photo of room 2 update</w:t>
-      </w:r>
-    </w:p>
-    <w:p>
-      <w:pPr>
-        <w:pStyle w:val="Heading2"/>
-      </w:pPr>
-      <w:r>
-        <w:t>Room 3</w:t>
-      </w:r>
-    </w:p>
-    <w:p>
-      <w:r>
-        <w:tab/>
-      </w:r>
-      <w:r>
-        <w:t>Room 3</w:t>
-      </w:r>
-      <w:r>
-        <w:t xml:space="preserve"> contains one potentiometer</w:t>
-      </w:r>
-      <w:r>
-        <w:t xml:space="preserve"> for color changing</w:t>
-      </w:r>
-      <w:r>
-        <w:t>, a button and one LED.</w:t>
-      </w:r>
-      <w:r>
-        <w:t xml:space="preserve"> We decided that </w:t>
-      </w:r>
-      <w:proofErr w:type="gramStart"/>
-      <w:r>
-        <w:t>potentiometer</w:t>
-      </w:r>
-      <w:proofErr w:type="gramEnd"/>
-      <w:r>
-        <w:t xml:space="preserve"> will affect only one property of the light for example red or green. </w:t>
-      </w:r>
-    </w:p>
-    <w:p>
-      <w:pPr>
-        <w:ind w:firstLine="720"/>
-      </w:pPr>
-      <w:r>
-        <w:t xml:space="preserve">We were aware of </w:t>
-      </w:r>
-      <w:proofErr w:type="gramStart"/>
-      <w:r>
-        <w:t>limita</w:t>
-      </w:r>
-      <w:r>
-        <w:t>tions</w:t>
-      </w:r>
-      <w:proofErr w:type="gramEnd"/>
-      <w:r>
-        <w:t xml:space="preserve"> of this approach </w:t>
-      </w:r>
-      <w:r>
-        <w:t xml:space="preserve">and decided to implement configuration of a </w:t>
-      </w:r>
-      <w:proofErr w:type="gramStart"/>
-      <w:r>
-        <w:t>potentiometer</w:t>
-      </w:r>
-      <w:r>
-        <w:t>’s controlled</w:t>
-      </w:r>
-      <w:proofErr w:type="gramEnd"/>
-      <w:r>
-        <w:t xml:space="preserve"> value</w:t>
-      </w:r>
-      <w:r>
-        <w:t xml:space="preserve"> into control panel, in final version it is possible to choose which part of the light’s color is controlled by a potentiometer. We also added </w:t>
-      </w:r>
-      <w:r>
-        <w:t xml:space="preserve">HSV color model because it is much </w:t>
-      </w:r>
-      <w:proofErr w:type="gramStart"/>
-      <w:r>
-        <w:t>more easier</w:t>
-      </w:r>
-      <w:proofErr w:type="gramEnd"/>
-      <w:r>
-        <w:t xml:space="preserve"> to work with for people. </w:t>
-      </w:r>
-      <w:proofErr w:type="gramStart"/>
-      <w:r>
-        <w:t>So</w:t>
-      </w:r>
-      <w:proofErr w:type="gramEnd"/>
-      <w:r>
-        <w:t xml:space="preserve"> you can configure red, green, blue, hue, saturation, value whilst red is default.</w:t>
-      </w:r>
-    </w:p>
-    <w:p>
-      <w:pPr>
-        <w:ind w:firstLine="720"/>
-        <w:rPr>
-          <w:color w:val="FF0000"/>
-        </w:rPr>
-      </w:pPr>
-      <w:r>
-        <w:rPr>
-          <w:color w:val="FF0000"/>
-        </w:rPr>
-        <w:t>Photo of update function</w:t>
+        <w:drawing>
+          <wp:inline distT="0" distB="0" distL="0" distR="0" wp14:anchorId="421BDB69" wp14:editId="2AE2F032">
+            <wp:extent cx="2533650" cy="2968878"/>
+            <wp:effectExtent l="0" t="0" r="0" b="3175"/>
+            <wp:docPr id="1496417694" name="Picture 1" descr="A screen shot of a computer program&#10;&#10;Description automatically generated"/>
+            <wp:cNvGraphicFramePr>
+              <a:graphicFrameLocks xmlns:a="http://schemas.openxmlformats.org/drawingml/2006/main" noChangeAspect="1"/>
+            </wp:cNvGraphicFramePr>
+            <a:graphic xmlns:a="http://schemas.openxmlformats.org/drawingml/2006/main">
+              <a:graphicData uri="http://schemas.openxmlformats.org/drawingml/2006/picture">
+                <pic:pic xmlns:pic="http://schemas.openxmlformats.org/drawingml/2006/picture">
+                  <pic:nvPicPr>
+                    <pic:cNvPr id="1496417694" name="Picture 1" descr="A screen shot of a computer program&#10;&#10;Description automatically generated"/>
+                    <pic:cNvPicPr/>
+                  </pic:nvPicPr>
+                  <pic:blipFill>
+                    <a:blip r:embed="rId12"/>
+                    <a:stretch>
+                      <a:fillRect/>
+                    </a:stretch>
+                  </pic:blipFill>
+                  <pic:spPr>
+                    <a:xfrm>
+                      <a:off x="0" y="0"/>
+                      <a:ext cx="2537667" cy="2973585"/>
+                    </a:xfrm>
+                    <a:prstGeom prst="rect">
+                      <a:avLst/>
+                    </a:prstGeom>
+                  </pic:spPr>
+                </pic:pic>
+              </a:graphicData>
+            </a:graphic>
+          </wp:inline>
+        </w:drawing>
       </w:r>
     </w:p>
     <w:p>
@@ -806,14 +984,7 @@
         <w:rPr>
           <w:color w:val="000000" w:themeColor="text1"/>
         </w:rPr>
-        <w:t xml:space="preserve"> has higher value than threshold LED is turned on and timer is reset. Timer is just one variable which is incremented by one every </w:t>
-      </w:r>
-      <w:r>
-        <w:rPr>
-          <w:color w:val="000000" w:themeColor="text1"/>
-        </w:rPr>
-        <w:lastRenderedPageBreak/>
-        <w:t xml:space="preserve">time the </w:t>
+        <w:t xml:space="preserve"> has higher value than threshold LED is turned on and timer is reset. Timer is just one variable which is incremented by one every time the </w:t>
       </w:r>
       <w:r>
         <w:rPr>
@@ -850,96 +1021,183 @@
     </w:p>
     <w:p>
       <w:pPr>
-        <w:rPr>
+        <w:pStyle w:val="Heading2"/>
+      </w:pPr>
+      <w:r>
+        <w:rPr>
+          <w:rFonts w:asciiTheme="minorHAnsi" w:eastAsiaTheme="minorHAnsi" w:hAnsiTheme="minorHAnsi" w:cstheme="minorBidi"/>
           <w:color w:val="FF0000"/>
-        </w:rPr>
+          <w:sz w:val="24"/>
+          <w:szCs w:val="24"/>
+        </w:rPr>
+        <w:lastRenderedPageBreak/>
+        <w:drawing>
+          <wp:inline distT="0" distB="0" distL="0" distR="0" wp14:anchorId="37A01E80" wp14:editId="1887001A">
+            <wp:extent cx="2444750" cy="2523953"/>
+            <wp:effectExtent l="0" t="0" r="0" b="0"/>
+            <wp:docPr id="55880260" name="Picture 1" descr="A screen shot of a computer code&#10;&#10;Description automatically generated"/>
+            <wp:cNvGraphicFramePr>
+              <a:graphicFrameLocks xmlns:a="http://schemas.openxmlformats.org/drawingml/2006/main" noChangeAspect="1"/>
+            </wp:cNvGraphicFramePr>
+            <a:graphic xmlns:a="http://schemas.openxmlformats.org/drawingml/2006/main">
+              <a:graphicData uri="http://schemas.openxmlformats.org/drawingml/2006/picture">
+                <pic:pic xmlns:pic="http://schemas.openxmlformats.org/drawingml/2006/picture">
+                  <pic:nvPicPr>
+                    <pic:cNvPr id="55880260" name="Picture 1" descr="A screen shot of a computer code&#10;&#10;Description automatically generated"/>
+                    <pic:cNvPicPr/>
+                  </pic:nvPicPr>
+                  <pic:blipFill>
+                    <a:blip r:embed="rId13"/>
+                    <a:stretch>
+                      <a:fillRect/>
+                    </a:stretch>
+                  </pic:blipFill>
+                  <pic:spPr>
+                    <a:xfrm>
+                      <a:off x="0" y="0"/>
+                      <a:ext cx="2450087" cy="2529463"/>
+                    </a:xfrm>
+                    <a:prstGeom prst="rect">
+                      <a:avLst/>
+                    </a:prstGeom>
+                  </pic:spPr>
+                </pic:pic>
+              </a:graphicData>
+            </a:graphic>
+          </wp:inline>
+        </w:drawing>
+      </w:r>
+    </w:p>
+    <w:p>
+      <w:pPr>
+        <w:pStyle w:val="Heading2"/>
+      </w:pPr>
+      <w:r>
+        <w:t>Control panel</w:t>
+      </w:r>
+    </w:p>
+    <w:p>
+      <w:r>
+        <w:tab/>
+      </w:r>
+      <w:r>
+        <w:t>Even though it is not a room, it works very similarly to one, because buttons function the same as in the rooms and control panel and background logic is just a more complicated version of a LED.</w:t>
+      </w:r>
+    </w:p>
+    <w:p>
+      <w:pPr>
+        <w:ind w:firstLine="720"/>
       </w:pPr>
       <w:r>
         <w:rPr>
           <w:color w:val="FF0000"/>
         </w:rPr>
-        <w:t>Photo of update function.</w:t>
-      </w:r>
-    </w:p>
-    <w:p>
-      <w:pPr>
-        <w:pStyle w:val="Heading2"/>
-      </w:pPr>
-      <w:r>
-        <w:t>Control panel</w:t>
-      </w:r>
-    </w:p>
-    <w:p>
-      <w:r>
-        <w:tab/>
-      </w:r>
-      <w:r>
-        <w:t>Even though it is not a room, it works very similarly to one, because buttons function the same as in the rooms and control panel and background logic is just a more complicated version of a LED.</w:t>
-      </w:r>
-    </w:p>
-    <w:p>
-      <w:pPr>
+        <w:drawing>
+          <wp:inline distT="0" distB="0" distL="0" distR="0" wp14:anchorId="3FC6F46A" wp14:editId="68873DBB">
+            <wp:extent cx="2680554" cy="3397250"/>
+            <wp:effectExtent l="0" t="0" r="5715" b="0"/>
+            <wp:docPr id="2145970066" name="Picture 1" descr="A screenshot of a computer program&#10;&#10;Description automatically generated"/>
+            <wp:cNvGraphicFramePr>
+              <a:graphicFrameLocks xmlns:a="http://schemas.openxmlformats.org/drawingml/2006/main" noChangeAspect="1"/>
+            </wp:cNvGraphicFramePr>
+            <a:graphic xmlns:a="http://schemas.openxmlformats.org/drawingml/2006/main">
+              <a:graphicData uri="http://schemas.openxmlformats.org/drawingml/2006/picture">
+                <pic:pic xmlns:pic="http://schemas.openxmlformats.org/drawingml/2006/picture">
+                  <pic:nvPicPr>
+                    <pic:cNvPr id="2145970066" name="Picture 1" descr="A screenshot of a computer program&#10;&#10;Description automatically generated"/>
+                    <pic:cNvPicPr/>
+                  </pic:nvPicPr>
+                  <pic:blipFill>
+                    <a:blip r:embed="rId14"/>
+                    <a:stretch>
+                      <a:fillRect/>
+                    </a:stretch>
+                  </pic:blipFill>
+                  <pic:spPr>
+                    <a:xfrm>
+                      <a:off x="0" y="0"/>
+                      <a:ext cx="2684162" cy="3401823"/>
+                    </a:xfrm>
+                    <a:prstGeom prst="rect">
+                      <a:avLst/>
+                    </a:prstGeom>
+                  </pic:spPr>
+                </pic:pic>
+              </a:graphicData>
+            </a:graphic>
+          </wp:inline>
+        </w:drawing>
+      </w:r>
+    </w:p>
+    <w:p>
+      <w:pPr>
+        <w:ind w:firstLine="720"/>
+      </w:pPr>
+      <w:r>
+        <w:t xml:space="preserve">In addition to physical components, which make up control </w:t>
+      </w:r>
+      <w:proofErr w:type="gramStart"/>
+      <w:r>
+        <w:t>panel</w:t>
+      </w:r>
+      <w:proofErr w:type="gramEnd"/>
+      <w:r>
+        <w:t>, we had to implement back</w:t>
+      </w:r>
+      <w:r>
+        <w:t>-</w:t>
+      </w:r>
+      <w:r>
+        <w:t>end logic for the menu</w:t>
+      </w:r>
+      <w:r>
+        <w:t xml:space="preserve"> responsible for storing and navigating in menu elements, we also implemented some type of a link or connection between control panel and rooms, we called it mediator. </w:t>
+      </w:r>
+    </w:p>
+    <w:p>
+      <w:pPr>
+        <w:ind w:firstLine="720"/>
+      </w:pPr>
+      <w:r>
         <w:rPr>
           <w:color w:val="FF0000"/>
         </w:rPr>
-      </w:pPr>
-      <w:r>
-        <w:rPr>
-          <w:color w:val="FF0000"/>
-        </w:rPr>
-        <w:t xml:space="preserve">Photo of </w:t>
-      </w:r>
-      <w:proofErr w:type="spellStart"/>
-      <w:r>
-        <w:rPr>
-          <w:color w:val="FF0000"/>
-        </w:rPr>
-        <w:t>init</w:t>
-      </w:r>
-      <w:proofErr w:type="spellEnd"/>
-      <w:r>
-        <w:rPr>
-          <w:color w:val="FF0000"/>
-        </w:rPr>
-        <w:t xml:space="preserve"> function.</w:t>
-      </w:r>
-    </w:p>
-    <w:p>
-      <w:pPr>
-        <w:ind w:firstLine="720"/>
-      </w:pPr>
-      <w:r>
-        <w:t xml:space="preserve">In addition to physical components, which make up control </w:t>
-      </w:r>
-      <w:proofErr w:type="gramStart"/>
-      <w:r>
-        <w:t>panel</w:t>
-      </w:r>
-      <w:proofErr w:type="gramEnd"/>
-      <w:r>
-        <w:t>, we had to implement back</w:t>
-      </w:r>
-      <w:r>
-        <w:t>-</w:t>
-      </w:r>
-      <w:r>
-        <w:t>end logic for the menu</w:t>
-      </w:r>
-      <w:r>
-        <w:t xml:space="preserve"> responsible for storing and navigating in menu elements, we also implemented some type of a link or connection between control panel and rooms, we called it mediator. </w:t>
-      </w:r>
-    </w:p>
-    <w:p>
-      <w:pPr>
-        <w:rPr>
-          <w:color w:val="FF0000"/>
-        </w:rPr>
-      </w:pPr>
-      <w:r>
-        <w:rPr>
-          <w:color w:val="FF0000"/>
-        </w:rPr>
-        <w:t>Photo of update function</w:t>
+        <w:lastRenderedPageBreak/>
+        <w:drawing>
+          <wp:inline distT="0" distB="0" distL="0" distR="0" wp14:anchorId="5ABA6087" wp14:editId="2C7E28C8">
+            <wp:extent cx="3511550" cy="2325478"/>
+            <wp:effectExtent l="0" t="0" r="0" b="0"/>
+            <wp:docPr id="2125577199" name="Picture 1" descr="A screen shot of a computer program&#10;&#10;Description automatically generated"/>
+            <wp:cNvGraphicFramePr>
+              <a:graphicFrameLocks xmlns:a="http://schemas.openxmlformats.org/drawingml/2006/main" noChangeAspect="1"/>
+            </wp:cNvGraphicFramePr>
+            <a:graphic xmlns:a="http://schemas.openxmlformats.org/drawingml/2006/main">
+              <a:graphicData uri="http://schemas.openxmlformats.org/drawingml/2006/picture">
+                <pic:pic xmlns:pic="http://schemas.openxmlformats.org/drawingml/2006/picture">
+                  <pic:nvPicPr>
+                    <pic:cNvPr id="2125577199" name="Picture 1" descr="A screen shot of a computer program&#10;&#10;Description automatically generated"/>
+                    <pic:cNvPicPr/>
+                  </pic:nvPicPr>
+                  <pic:blipFill>
+                    <a:blip r:embed="rId15"/>
+                    <a:stretch>
+                      <a:fillRect/>
+                    </a:stretch>
+                  </pic:blipFill>
+                  <pic:spPr>
+                    <a:xfrm>
+                      <a:off x="0" y="0"/>
+                      <a:ext cx="3519703" cy="2330877"/>
+                    </a:xfrm>
+                    <a:prstGeom prst="rect">
+                      <a:avLst/>
+                    </a:prstGeom>
+                  </pic:spPr>
+                </pic:pic>
+              </a:graphicData>
+            </a:graphic>
+          </wp:inline>
+        </w:drawing>
       </w:r>
     </w:p>
     <w:p>
@@ -1032,7 +1290,7 @@
         <w:rPr>
           <w:color w:val="4EA72E" w:themeColor="accent6"/>
         </w:rPr>
-        <w:t>reference C structs</w:t>
+        <w:t>https://www.w3schools.com/c/c_structs.php</w:t>
       </w:r>
       <w:r>
         <w:rPr>
@@ -1044,101 +1302,108 @@
         <w:rPr>
           <w:color w:val="000000" w:themeColor="text1"/>
         </w:rPr>
-        <w:t xml:space="preserve">, this struct has a variable of enumeration </w:t>
-      </w:r>
-      <w:proofErr w:type="gramStart"/>
-      <w:r>
-        <w:rPr>
-          <w:color w:val="000000" w:themeColor="text1"/>
-        </w:rPr>
-        <w:t>type(</w:t>
-      </w:r>
-      <w:proofErr w:type="gramEnd"/>
+        <w:t>, this struct has a variable of enumeration type(</w:t>
+      </w:r>
       <w:r>
         <w:rPr>
           <w:color w:val="4EA72E" w:themeColor="accent6"/>
         </w:rPr>
-        <w:t xml:space="preserve">reference </w:t>
-      </w:r>
-      <w:proofErr w:type="spellStart"/>
+        <w:t>https://www.w3schools.com/c/c_enums.php</w:t>
+      </w:r>
+      <w:r>
+        <w:rPr>
+          <w:color w:val="000000" w:themeColor="text1"/>
+        </w:rPr>
+        <w:t>) to determine if current menu element is file or folder, after this variable is union(</w:t>
+      </w:r>
       <w:r>
         <w:rPr>
           <w:color w:val="4EA72E" w:themeColor="accent6"/>
         </w:rPr>
-        <w:t>enums</w:t>
-      </w:r>
-      <w:proofErr w:type="spellEnd"/>
-      <w:r>
-        <w:rPr>
-          <w:color w:val="4EA72E" w:themeColor="accent6"/>
-        </w:rPr>
-        <w:t xml:space="preserve"> in C</w:t>
-      </w:r>
-      <w:r>
-        <w:rPr>
-          <w:color w:val="000000" w:themeColor="text1"/>
-        </w:rPr>
-        <w:t>) to determine if current menu element is file or folder, after this variable is union(</w:t>
-      </w:r>
-      <w:r>
-        <w:rPr>
-          <w:color w:val="4EA72E" w:themeColor="accent6"/>
-        </w:rPr>
-        <w:t>reference C unions</w:t>
-      </w:r>
-      <w:r>
-        <w:rPr>
-          <w:color w:val="000000" w:themeColor="text1"/>
-        </w:rPr>
-        <w:t xml:space="preserve">) with file or </w:t>
-      </w:r>
-      <w:r>
-        <w:rPr>
-          <w:color w:val="000000" w:themeColor="text1"/>
+        <w:t>https://www.tutorialspoint.com/cprogramming/c_unions.htm</w:t>
+      </w:r>
+      <w:r>
+        <w:rPr>
+          <w:color w:val="000000" w:themeColor="text1"/>
+        </w:rPr>
+        <w:t xml:space="preserve">) with file or folder struct in it. </w:t>
+      </w:r>
+      <w:proofErr w:type="gramStart"/>
+      <w:r>
+        <w:rPr>
+          <w:color w:val="000000" w:themeColor="text1"/>
+        </w:rPr>
+        <w:t>Only</w:t>
+      </w:r>
+      <w:proofErr w:type="gramEnd"/>
+      <w:r>
+        <w:rPr>
+          <w:color w:val="000000" w:themeColor="text1"/>
+        </w:rPr>
+        <w:t xml:space="preserve"> differences between folder and file struct are that file has also value, type of data stored in it and variable which determines if it is selected.</w:t>
+      </w:r>
+    </w:p>
+    <w:p>
+      <w:pPr>
+        <w:rPr>
+          <w:color w:val="000000" w:themeColor="text1"/>
+        </w:rPr>
+      </w:pPr>
+      <w:r>
+        <w:rPr>
+          <w:color w:val="FF0000"/>
         </w:rPr>
         <w:lastRenderedPageBreak/>
-        <w:t xml:space="preserve">folder struct in it. </w:t>
-      </w:r>
-      <w:proofErr w:type="gramStart"/>
-      <w:r>
-        <w:rPr>
-          <w:color w:val="000000" w:themeColor="text1"/>
-        </w:rPr>
-        <w:t>Only</w:t>
-      </w:r>
-      <w:proofErr w:type="gramEnd"/>
-      <w:r>
-        <w:rPr>
-          <w:color w:val="000000" w:themeColor="text1"/>
-        </w:rPr>
-        <w:t xml:space="preserve"> differences between folder and file struct are that file has also value, type of data stored in it and variable which determines if it is selected.</w:t>
-      </w:r>
-    </w:p>
-    <w:p>
-      <w:pPr>
-        <w:rPr>
-          <w:color w:val="FF0000"/>
-        </w:rPr>
-      </w:pPr>
-      <w:r>
-        <w:rPr>
-          <w:color w:val="FF0000"/>
-        </w:rPr>
-        <w:t>Photo of these structs</w:t>
-      </w:r>
-    </w:p>
-    <w:p>
-      <w:pPr>
-        <w:rPr>
-          <w:color w:val="000000" w:themeColor="text1"/>
-        </w:rPr>
-      </w:pPr>
+        <w:drawing>
+          <wp:inline distT="0" distB="0" distL="0" distR="0" wp14:anchorId="20267C65" wp14:editId="39EDE72F">
+            <wp:extent cx="1669759" cy="2965450"/>
+            <wp:effectExtent l="0" t="0" r="6985" b="6350"/>
+            <wp:docPr id="248154318" name="Picture 1" descr="A screen shot of a computer code&#10;&#10;Description automatically generated"/>
+            <wp:cNvGraphicFramePr>
+              <a:graphicFrameLocks xmlns:a="http://schemas.openxmlformats.org/drawingml/2006/main" noChangeAspect="1"/>
+            </wp:cNvGraphicFramePr>
+            <a:graphic xmlns:a="http://schemas.openxmlformats.org/drawingml/2006/main">
+              <a:graphicData uri="http://schemas.openxmlformats.org/drawingml/2006/picture">
+                <pic:pic xmlns:pic="http://schemas.openxmlformats.org/drawingml/2006/picture">
+                  <pic:nvPicPr>
+                    <pic:cNvPr id="248154318" name="Picture 1" descr="A screen shot of a computer code&#10;&#10;Description automatically generated"/>
+                    <pic:cNvPicPr/>
+                  </pic:nvPicPr>
+                  <pic:blipFill>
+                    <a:blip r:embed="rId16"/>
+                    <a:stretch>
+                      <a:fillRect/>
+                    </a:stretch>
+                  </pic:blipFill>
+                  <pic:spPr>
+                    <a:xfrm>
+                      <a:off x="0" y="0"/>
+                      <a:ext cx="1673517" cy="2972124"/>
+                    </a:xfrm>
+                    <a:prstGeom prst="rect">
+                      <a:avLst/>
+                    </a:prstGeom>
+                  </pic:spPr>
+                </pic:pic>
+              </a:graphicData>
+            </a:graphic>
+          </wp:inline>
+        </w:drawing>
+      </w:r>
       <w:r>
         <w:rPr>
           <w:color w:val="000000" w:themeColor="text1"/>
         </w:rPr>
         <w:tab/>
       </w:r>
+    </w:p>
+    <w:p>
+      <w:pPr>
+        <w:ind w:firstLine="720"/>
+        <w:rPr>
+          <w:color w:val="000000" w:themeColor="text1"/>
+        </w:rPr>
+      </w:pPr>
       <w:r>
         <w:rPr>
           <w:color w:val="000000" w:themeColor="text1"/>
@@ -1196,101 +1461,156 @@
     </w:p>
     <w:p>
       <w:pPr>
-        <w:rPr>
+        <w:pStyle w:val="Heading3"/>
+      </w:pPr>
+      <w:r>
+        <w:rPr>
+          <w:rFonts w:eastAsiaTheme="minorHAnsi" w:cstheme="minorBidi"/>
           <w:color w:val="FF0000"/>
+          <w:sz w:val="24"/>
+          <w:szCs w:val="24"/>
+        </w:rPr>
+        <w:lastRenderedPageBreak/>
+        <w:drawing>
+          <wp:inline distT="0" distB="0" distL="0" distR="0" wp14:anchorId="41185847" wp14:editId="685857C8">
+            <wp:extent cx="4101353" cy="5715000"/>
+            <wp:effectExtent l="0" t="0" r="0" b="0"/>
+            <wp:docPr id="233724536" name="Picture 1" descr="A diagram of a light status&#10;&#10;Description automatically generated"/>
+            <wp:cNvGraphicFramePr>
+              <a:graphicFrameLocks xmlns:a="http://schemas.openxmlformats.org/drawingml/2006/main" noChangeAspect="1"/>
+            </wp:cNvGraphicFramePr>
+            <a:graphic xmlns:a="http://schemas.openxmlformats.org/drawingml/2006/main">
+              <a:graphicData uri="http://schemas.openxmlformats.org/drawingml/2006/picture">
+                <pic:pic xmlns:pic="http://schemas.openxmlformats.org/drawingml/2006/picture">
+                  <pic:nvPicPr>
+                    <pic:cNvPr id="233724536" name="Picture 1" descr="A diagram of a light status&#10;&#10;Description automatically generated"/>
+                    <pic:cNvPicPr/>
+                  </pic:nvPicPr>
+                  <pic:blipFill>
+                    <a:blip r:embed="rId17"/>
+                    <a:stretch>
+                      <a:fillRect/>
+                    </a:stretch>
+                  </pic:blipFill>
+                  <pic:spPr>
+                    <a:xfrm>
+                      <a:off x="0" y="0"/>
+                      <a:ext cx="4107733" cy="5723890"/>
+                    </a:xfrm>
+                    <a:prstGeom prst="rect">
+                      <a:avLst/>
+                    </a:prstGeom>
+                  </pic:spPr>
+                </pic:pic>
+              </a:graphicData>
+            </a:graphic>
+          </wp:inline>
+        </w:drawing>
+      </w:r>
+    </w:p>
+    <w:p>
+      <w:pPr>
+        <w:pStyle w:val="Heading3"/>
+      </w:pPr>
+      <w:r>
+        <w:t>Display</w:t>
+      </w:r>
+    </w:p>
+    <w:p>
+      <w:pPr>
+        <w:rPr>
+          <w:color w:val="000000" w:themeColor="text1"/>
+        </w:rPr>
+      </w:pPr>
+      <w:r>
+        <w:tab/>
+      </w:r>
+      <w:r>
+        <w:rPr>
+          <w:color w:val="000000" w:themeColor="text1"/>
+        </w:rPr>
+        <w:t>To simplify</w:t>
+      </w:r>
+      <w:r>
+        <w:rPr>
+          <w:color w:val="000000" w:themeColor="text1"/>
+        </w:rPr>
+        <w:t xml:space="preserve"> the</w:t>
+      </w:r>
+      <w:r>
+        <w:rPr>
+          <w:color w:val="000000" w:themeColor="text1"/>
+        </w:rPr>
+        <w:t xml:space="preserve"> use of display we created helper library, which has functions for updating whole display </w:t>
+      </w:r>
+      <w:r>
+        <w:rPr>
+          <w:color w:val="000000" w:themeColor="text1"/>
+        </w:rPr>
+        <w:t xml:space="preserve">with menu elements, which are passed to the function as a parameter, and for updating one </w:t>
+      </w:r>
+      <w:proofErr w:type="gramStart"/>
+      <w:r>
+        <w:rPr>
+          <w:color w:val="000000" w:themeColor="text1"/>
+        </w:rPr>
+        <w:t>particular element</w:t>
+      </w:r>
+      <w:proofErr w:type="gramEnd"/>
+      <w:r>
+        <w:rPr>
+          <w:color w:val="000000" w:themeColor="text1"/>
+        </w:rPr>
+        <w:t>, so display is not refreshed every time a value in one element is changed only that element is refreshed.</w:t>
+      </w:r>
+    </w:p>
+    <w:p>
+      <w:pPr>
+        <w:rPr>
+          <w:color w:val="000000" w:themeColor="text1"/>
         </w:rPr>
       </w:pPr>
       <w:r>
         <w:rPr>
           <w:color w:val="FF0000"/>
         </w:rPr>
-        <w:t xml:space="preserve">Image of menu structure in </w:t>
-      </w:r>
-      <w:proofErr w:type="spellStart"/>
-      <w:r>
-        <w:rPr>
-          <w:color w:val="FF0000"/>
-        </w:rPr>
-        <w:t>drawio</w:t>
-      </w:r>
-      <w:proofErr w:type="spellEnd"/>
-    </w:p>
-    <w:p>
-      <w:pPr>
-        <w:pStyle w:val="Heading3"/>
-      </w:pPr>
-      <w:r>
-        <w:t>Display</w:t>
-      </w:r>
-    </w:p>
-    <w:p>
-      <w:pPr>
-        <w:rPr>
-          <w:color w:val="000000" w:themeColor="text1"/>
-        </w:rPr>
-      </w:pPr>
-      <w:r>
-        <w:tab/>
-      </w:r>
-      <w:r>
-        <w:rPr>
-          <w:color w:val="000000" w:themeColor="text1"/>
-        </w:rPr>
-        <w:t>To simplify</w:t>
-      </w:r>
-      <w:r>
-        <w:rPr>
-          <w:color w:val="000000" w:themeColor="text1"/>
-        </w:rPr>
-        <w:t xml:space="preserve"> the</w:t>
-      </w:r>
-      <w:r>
-        <w:rPr>
-          <w:color w:val="000000" w:themeColor="text1"/>
-        </w:rPr>
-        <w:t xml:space="preserve"> use of display we created helper library, which has functions for updating whole display </w:t>
-      </w:r>
-      <w:r>
-        <w:rPr>
-          <w:color w:val="000000" w:themeColor="text1"/>
-        </w:rPr>
-        <w:t xml:space="preserve">with menu elements, which are passed to the function as a parameter, and for updating one </w:t>
-      </w:r>
-      <w:proofErr w:type="gramStart"/>
-      <w:r>
-        <w:rPr>
-          <w:color w:val="000000" w:themeColor="text1"/>
-        </w:rPr>
-        <w:t>particular element</w:t>
-      </w:r>
-      <w:proofErr w:type="gramEnd"/>
-      <w:r>
-        <w:rPr>
-          <w:color w:val="000000" w:themeColor="text1"/>
-        </w:rPr>
-        <w:t>, so display is not refreshed every time a value in one element is changed only that element is refreshed.</w:t>
-      </w:r>
-    </w:p>
-    <w:p>
-      <w:pPr>
-        <w:rPr>
-          <w:color w:val="FF0000"/>
-        </w:rPr>
-      </w:pPr>
-      <w:r>
-        <w:rPr>
-          <w:color w:val="FF0000"/>
-        </w:rPr>
-        <w:t xml:space="preserve">Photo of </w:t>
-      </w:r>
-      <w:proofErr w:type="spellStart"/>
-      <w:r>
-        <w:rPr>
-          <w:color w:val="FF0000"/>
-        </w:rPr>
-        <w:t>display.h</w:t>
-      </w:r>
-      <w:proofErr w:type="spellEnd"/>
+        <w:lastRenderedPageBreak/>
+        <w:drawing>
+          <wp:inline distT="0" distB="0" distL="0" distR="0" wp14:anchorId="4E829D91" wp14:editId="1D0C8F8A">
+            <wp:extent cx="5880100" cy="1170269"/>
+            <wp:effectExtent l="0" t="0" r="6350" b="0"/>
+            <wp:docPr id="862724169" name="Picture 1" descr="A computer code on a black background&#10;&#10;Description automatically generated"/>
+            <wp:cNvGraphicFramePr>
+              <a:graphicFrameLocks xmlns:a="http://schemas.openxmlformats.org/drawingml/2006/main" noChangeAspect="1"/>
+            </wp:cNvGraphicFramePr>
+            <a:graphic xmlns:a="http://schemas.openxmlformats.org/drawingml/2006/main">
+              <a:graphicData uri="http://schemas.openxmlformats.org/drawingml/2006/picture">
+                <pic:pic xmlns:pic="http://schemas.openxmlformats.org/drawingml/2006/picture">
+                  <pic:nvPicPr>
+                    <pic:cNvPr id="862724169" name="Picture 1" descr="A computer code on a black background&#10;&#10;Description automatically generated"/>
+                    <pic:cNvPicPr/>
+                  </pic:nvPicPr>
+                  <pic:blipFill>
+                    <a:blip r:embed="rId18"/>
+                    <a:stretch>
+                      <a:fillRect/>
+                    </a:stretch>
+                  </pic:blipFill>
+                  <pic:spPr>
+                    <a:xfrm>
+                      <a:off x="0" y="0"/>
+                      <a:ext cx="5888727" cy="1171986"/>
+                    </a:xfrm>
+                    <a:prstGeom prst="rect">
+                      <a:avLst/>
+                    </a:prstGeom>
+                  </pic:spPr>
+                </pic:pic>
+              </a:graphicData>
+            </a:graphic>
+          </wp:inline>
+        </w:drawing>
+      </w:r>
     </w:p>
     <w:p>
       <w:pPr>
@@ -1333,7 +1653,7 @@
         <w:rPr>
           <w:color w:val="4EA72E" w:themeColor="accent6"/>
         </w:rPr>
-        <w:t>reference to C switches</w:t>
+        <w:t>https://www.w3schools.com/c/c_switch.php</w:t>
       </w:r>
       <w:r>
         <w:t>) which switches between different IDs</w:t>
@@ -1355,29 +1675,129 @@
         <w:rPr>
           <w:color w:val="FF0000"/>
         </w:rPr>
-        <w:t xml:space="preserve">Photo of </w:t>
-      </w:r>
-      <w:proofErr w:type="spellStart"/>
-      <w:r>
-        <w:rPr>
+        <w:drawing>
+          <wp:inline distT="0" distB="0" distL="0" distR="0" wp14:anchorId="31C7A232" wp14:editId="22DAC7BC">
+            <wp:extent cx="5972810" cy="1438910"/>
+            <wp:effectExtent l="0" t="0" r="8890" b="8890"/>
+            <wp:docPr id="1621501109" name="Picture 1" descr="A computer code on a black background&#10;&#10;Description automatically generated"/>
+            <wp:cNvGraphicFramePr>
+              <a:graphicFrameLocks xmlns:a="http://schemas.openxmlformats.org/drawingml/2006/main" noChangeAspect="1"/>
+            </wp:cNvGraphicFramePr>
+            <a:graphic xmlns:a="http://schemas.openxmlformats.org/drawingml/2006/main">
+              <a:graphicData uri="http://schemas.openxmlformats.org/drawingml/2006/picture">
+                <pic:pic xmlns:pic="http://schemas.openxmlformats.org/drawingml/2006/picture">
+                  <pic:nvPicPr>
+                    <pic:cNvPr id="1621501109" name="Picture 1" descr="A computer code on a black background&#10;&#10;Description automatically generated"/>
+                    <pic:cNvPicPr/>
+                  </pic:nvPicPr>
+                  <pic:blipFill>
+                    <a:blip r:embed="rId19"/>
+                    <a:stretch>
+                      <a:fillRect/>
+                    </a:stretch>
+                  </pic:blipFill>
+                  <pic:spPr>
+                    <a:xfrm>
+                      <a:off x="0" y="0"/>
+                      <a:ext cx="5972810" cy="1438910"/>
+                    </a:xfrm>
+                    <a:prstGeom prst="rect">
+                      <a:avLst/>
+                    </a:prstGeom>
+                  </pic:spPr>
+                </pic:pic>
+              </a:graphicData>
+            </a:graphic>
+          </wp:inline>
+        </w:drawing>
+      </w:r>
+    </w:p>
+    <w:p>
+      <w:pPr>
+        <w:pStyle w:val="Heading2"/>
+      </w:pPr>
+      <w:r>
+        <w:rPr>
+          <w:rFonts w:asciiTheme="minorHAnsi" w:eastAsiaTheme="minorHAnsi" w:hAnsiTheme="minorHAnsi" w:cstheme="minorBidi"/>
           <w:color w:val="FF0000"/>
-        </w:rPr>
-        <w:t>mediator.h</w:t>
-      </w:r>
-      <w:proofErr w:type="spellEnd"/>
-    </w:p>
-    <w:p>
-      <w:pPr>
-        <w:ind w:firstLine="720"/>
-        <w:rPr>
-          <w:color w:val="FF0000"/>
-        </w:rPr>
-      </w:pPr>
-      <w:r>
-        <w:rPr>
-          <w:color w:val="FF0000"/>
-        </w:rPr>
-        <w:t>Photo of switch statement in function</w:t>
+          <w:sz w:val="24"/>
+          <w:szCs w:val="24"/>
+        </w:rPr>
+        <w:lastRenderedPageBreak/>
+        <w:drawing>
+          <wp:inline distT="0" distB="0" distL="0" distR="0" wp14:anchorId="76F45E8D" wp14:editId="5090BA89">
+            <wp:extent cx="2885559" cy="4629150"/>
+            <wp:effectExtent l="0" t="0" r="0" b="0"/>
+            <wp:docPr id="1508937570" name="Picture 1" descr="A screenshot of a computer program&#10;&#10;Description automatically generated"/>
+            <wp:cNvGraphicFramePr>
+              <a:graphicFrameLocks xmlns:a="http://schemas.openxmlformats.org/drawingml/2006/main" noChangeAspect="1"/>
+            </wp:cNvGraphicFramePr>
+            <a:graphic xmlns:a="http://schemas.openxmlformats.org/drawingml/2006/main">
+              <a:graphicData uri="http://schemas.openxmlformats.org/drawingml/2006/picture">
+                <pic:pic xmlns:pic="http://schemas.openxmlformats.org/drawingml/2006/picture">
+                  <pic:nvPicPr>
+                    <pic:cNvPr id="1508937570" name="Picture 1" descr="A screenshot of a computer program&#10;&#10;Description automatically generated"/>
+                    <pic:cNvPicPr/>
+                  </pic:nvPicPr>
+                  <pic:blipFill>
+                    <a:blip r:embed="rId20"/>
+                    <a:stretch>
+                      <a:fillRect/>
+                    </a:stretch>
+                  </pic:blipFill>
+                  <pic:spPr>
+                    <a:xfrm>
+                      <a:off x="0" y="0"/>
+                      <a:ext cx="2890577" cy="4637200"/>
+                    </a:xfrm>
+                    <a:prstGeom prst="rect">
+                      <a:avLst/>
+                    </a:prstGeom>
+                  </pic:spPr>
+                </pic:pic>
+              </a:graphicData>
+            </a:graphic>
+          </wp:inline>
+        </w:drawing>
+      </w:r>
+    </w:p>
+    <w:p>
+      <w:r>
+        <w:drawing>
+          <wp:inline distT="0" distB="0" distL="0" distR="0" wp14:anchorId="4A93C4AB" wp14:editId="6B9346F3">
+            <wp:extent cx="5492750" cy="1966201"/>
+            <wp:effectExtent l="0" t="0" r="0" b="0"/>
+            <wp:docPr id="1495012044" name="Picture 1" descr="A diagram of a flowchart&#10;&#10;Description automatically generated"/>
+            <wp:cNvGraphicFramePr>
+              <a:graphicFrameLocks xmlns:a="http://schemas.openxmlformats.org/drawingml/2006/main" noChangeAspect="1"/>
+            </wp:cNvGraphicFramePr>
+            <a:graphic xmlns:a="http://schemas.openxmlformats.org/drawingml/2006/main">
+              <a:graphicData uri="http://schemas.openxmlformats.org/drawingml/2006/picture">
+                <pic:pic xmlns:pic="http://schemas.openxmlformats.org/drawingml/2006/picture">
+                  <pic:nvPicPr>
+                    <pic:cNvPr id="1495012044" name="Picture 1" descr="A diagram of a flowchart&#10;&#10;Description automatically generated"/>
+                    <pic:cNvPicPr/>
+                  </pic:nvPicPr>
+                  <pic:blipFill>
+                    <a:blip r:embed="rId21"/>
+                    <a:stretch>
+                      <a:fillRect/>
+                    </a:stretch>
+                  </pic:blipFill>
+                  <pic:spPr>
+                    <a:xfrm>
+                      <a:off x="0" y="0"/>
+                      <a:ext cx="5507100" cy="1971338"/>
+                    </a:xfrm>
+                    <a:prstGeom prst="rect">
+                      <a:avLst/>
+                    </a:prstGeom>
+                  </pic:spPr>
+                </pic:pic>
+              </a:graphicData>
+            </a:graphic>
+          </wp:inline>
+        </w:drawing>
       </w:r>
     </w:p>
     <w:p>
@@ -1385,7 +1805,6 @@
         <w:pStyle w:val="Heading2"/>
       </w:pPr>
       <w:r>
-        <w:lastRenderedPageBreak/>
         <w:t>Problems</w:t>
       </w:r>
     </w:p>
@@ -1424,7 +1843,11 @@
       </w:r>
       <w:proofErr w:type="gramEnd"/>
       <w:r>
-        <w:t xml:space="preserve"> product is unreliable control of status of light in door, which means that door light can be controlled by control panel, but </w:t>
+        <w:t xml:space="preserve"> product is unreliable </w:t>
+      </w:r>
+      <w:r>
+        <w:lastRenderedPageBreak/>
+        <w:t xml:space="preserve">control of status of light in door, which means that door light can be controlled by control panel, but </w:t>
       </w:r>
       <w:r>
         <w:t>it does not work</w:t>

</xml_diff>

<commit_message>
Update Methods chapter in ReportV2 and create PDFs which will be appendencies in final report.
</commit_message>
<xml_diff>
--- a/report/Software.docx
+++ b/report/Software.docx
@@ -96,6 +96,7 @@
       </w:r>
       <w:r>
         <w:rPr>
+          <w:noProof/>
           <w:color w:val="FF0000"/>
         </w:rPr>
         <w:drawing>
@@ -311,6 +312,7 @@
       <w:r>
         <w:rPr>
           <w:rFonts w:asciiTheme="minorHAnsi" w:eastAsiaTheme="minorHAnsi" w:hAnsiTheme="minorHAnsi" w:cstheme="minorBidi"/>
+          <w:noProof/>
           <w:color w:val="FF0000"/>
           <w:sz w:val="24"/>
           <w:szCs w:val="24"/>
@@ -376,6 +378,7 @@
     <w:p>
       <w:r>
         <w:rPr>
+          <w:noProof/>
           <w:color w:val="FF0000"/>
         </w:rPr>
         <w:drawing>
@@ -419,6 +422,7 @@
       </w:r>
     </w:p>
     <w:p>
+      <w:bookmarkStart w:id="0" w:name="_Hlk186325667"/>
       <w:r>
         <w:t xml:space="preserve">In </w:t>
       </w:r>
@@ -449,16 +453,7 @@
         <w:t>we initialized ADC and PWM using Alin’s libraries</w:t>
       </w:r>
       <w:r>
-        <w:t>(</w:t>
-      </w:r>
-      <w:r>
-        <w:rPr>
-          <w:color w:val="92D050"/>
-        </w:rPr>
-        <w:t>reference to his libraries</w:t>
-      </w:r>
-      <w:r>
-        <w:t>), and also set button pin as input with pull up resistor.</w:t>
+        <w:t>, and also set button pin as input with pull up resistor.</w:t>
       </w:r>
     </w:p>
     <w:p>
@@ -516,6 +511,7 @@
         <w:t>.</w:t>
       </w:r>
     </w:p>
+    <w:bookmarkEnd w:id="0"/>
     <w:p>
       <w:pPr>
         <w:pStyle w:val="Heading2"/>
@@ -523,6 +519,7 @@
       <w:r>
         <w:rPr>
           <w:rFonts w:asciiTheme="minorHAnsi" w:eastAsiaTheme="minorHAnsi" w:hAnsiTheme="minorHAnsi" w:cstheme="minorBidi"/>
+          <w:noProof/>
           <w:color w:val="FF0000"/>
           <w:sz w:val="24"/>
           <w:szCs w:val="24"/>
@@ -576,6 +573,9 @@
     <w:p>
       <w:r>
         <w:tab/>
+      </w:r>
+      <w:bookmarkStart w:id="1" w:name="_Hlk186325730"/>
+      <w:r>
         <w:t xml:space="preserve">This is the simplest </w:t>
       </w:r>
       <w:proofErr w:type="gramStart"/>
@@ -633,6 +633,7 @@
       <w:r>
         <w:t>is very similar to Room 1, just without potentiometer and LED is controlled using registers not using the PWM library.</w:t>
       </w:r>
+      <w:bookmarkEnd w:id="1"/>
     </w:p>
     <w:p>
       <w:pPr>
@@ -641,6 +642,7 @@
       <w:r>
         <w:rPr>
           <w:rFonts w:asciiTheme="minorHAnsi" w:eastAsiaTheme="minorHAnsi" w:hAnsiTheme="minorHAnsi" w:cstheme="minorBidi"/>
+          <w:noProof/>
           <w:color w:val="FF0000"/>
           <w:sz w:val="24"/>
           <w:szCs w:val="24"/>
@@ -694,6 +696,7 @@
       <w:r>
         <w:tab/>
       </w:r>
+      <w:bookmarkStart w:id="2" w:name="_Hlk186325785"/>
       <w:r>
         <w:t>Room 3</w:t>
       </w:r>
@@ -777,12 +780,14 @@
         <w:t xml:space="preserve"> you can configure red, green, blue, hue, saturation, value whilst red is default.</w:t>
       </w:r>
     </w:p>
+    <w:bookmarkEnd w:id="2"/>
     <w:p>
       <w:pPr>
         <w:ind w:firstLine="720"/>
       </w:pPr>
       <w:r>
         <w:rPr>
+          <w:noProof/>
           <w:color w:val="FF0000"/>
         </w:rPr>
         <w:drawing>
@@ -829,6 +834,7 @@
           <w:color w:val="000000" w:themeColor="text1"/>
         </w:rPr>
       </w:pPr>
+      <w:bookmarkStart w:id="3" w:name="_Hlk186325845"/>
       <w:r>
         <w:t xml:space="preserve">Potentiometer is read the same way as in the room </w:t>
       </w:r>
@@ -838,21 +844,19 @@
       </w:r>
       <w:proofErr w:type="gramEnd"/>
       <w:r>
-        <w:t xml:space="preserve"> LED is controlled using PWM 3 from Alin’s library </w:t>
-      </w:r>
-      <w:r>
-        <w:rPr>
-          <w:color w:val="4EA72E" w:themeColor="accent6"/>
-        </w:rPr>
-        <w:t>(Reference to his library)</w:t>
-      </w:r>
-      <w:r>
-        <w:rPr>
-          <w:color w:val="000000" w:themeColor="text1"/>
-        </w:rPr>
-        <w:t>, turning on and off using the switches between full white and completely off.</w:t>
-      </w:r>
-    </w:p>
+        <w:t xml:space="preserve"> LED is controlled using PWM 3 from Alin’s library</w:t>
+      </w:r>
+      <w:r>
+        <w:t xml:space="preserve">, </w:t>
+      </w:r>
+      <w:r>
+        <w:rPr>
+          <w:color w:val="000000" w:themeColor="text1"/>
+        </w:rPr>
+        <w:t>turning on and off using the switches between full white and completely off.</w:t>
+      </w:r>
+    </w:p>
+    <w:bookmarkEnd w:id="3"/>
     <w:p>
       <w:pPr>
         <w:pStyle w:val="Heading2"/>
@@ -865,6 +869,7 @@
       <w:r>
         <w:tab/>
       </w:r>
+      <w:bookmarkStart w:id="4" w:name="_Hlk186325895"/>
       <w:r>
         <w:t>Door’s LED is controlled by PIR sensor and LDR, therefore there is no button.</w:t>
       </w:r>
@@ -944,19 +949,13 @@
         <w:t xml:space="preserve">)” </w:t>
       </w:r>
       <w:r>
-        <w:t>function we just initialized ADC using Alin’s library (</w:t>
-      </w:r>
-      <w:r>
-        <w:rPr>
-          <w:color w:val="4EA72E" w:themeColor="accent6"/>
-        </w:rPr>
-        <w:t>Reference to Alin’s library</w:t>
-      </w:r>
-      <w:r>
-        <w:rPr>
-          <w:color w:val="000000" w:themeColor="text1"/>
-        </w:rPr>
-        <w:t>) and pin for LED as output and pin for PIR sensor as input using registers.</w:t>
+        <w:t xml:space="preserve">function we just initialized ADC using Alin’s </w:t>
+      </w:r>
+      <w:r>
+        <w:rPr>
+          <w:color w:val="000000" w:themeColor="text1"/>
+        </w:rPr>
+        <w:t>and pin for LED as output and pin for PIR sensor as input using registers.</w:t>
       </w:r>
     </w:p>
     <w:p>
@@ -1019,6 +1018,7 @@
         <w:t>function is called, when the LED is turned on the variable is set to zero, when this variable reaches particular value LED is turned off.</w:t>
       </w:r>
     </w:p>
+    <w:bookmarkEnd w:id="4"/>
     <w:p>
       <w:pPr>
         <w:pStyle w:val="Heading2"/>
@@ -1026,6 +1026,7 @@
       <w:r>
         <w:rPr>
           <w:rFonts w:asciiTheme="minorHAnsi" w:eastAsiaTheme="minorHAnsi" w:hAnsiTheme="minorHAnsi" w:cstheme="minorBidi"/>
+          <w:noProof/>
           <w:color w:val="FF0000"/>
           <w:sz w:val="24"/>
           <w:szCs w:val="24"/>
@@ -1080,16 +1081,19 @@
       <w:r>
         <w:tab/>
       </w:r>
+      <w:bookmarkStart w:id="5" w:name="_Hlk186325942"/>
       <w:r>
         <w:t>Even though it is not a room, it works very similarly to one, because buttons function the same as in the rooms and control panel and background logic is just a more complicated version of a LED.</w:t>
       </w:r>
     </w:p>
+    <w:bookmarkEnd w:id="5"/>
     <w:p>
       <w:pPr>
         <w:ind w:firstLine="720"/>
       </w:pPr>
       <w:r>
         <w:rPr>
+          <w:noProof/>
           <w:color w:val="FF0000"/>
         </w:rPr>
         <w:drawing>
@@ -1133,6 +1137,7 @@
       <w:pPr>
         <w:ind w:firstLine="720"/>
       </w:pPr>
+      <w:bookmarkStart w:id="6" w:name="_Hlk186325970"/>
       <w:r>
         <w:t xml:space="preserve">In addition to physical components, which make up control </w:t>
       </w:r>
@@ -1154,12 +1159,14 @@
         <w:t xml:space="preserve"> responsible for storing and navigating in menu elements, we also implemented some type of a link or connection between control panel and rooms, we called it mediator. </w:t>
       </w:r>
     </w:p>
+    <w:bookmarkEnd w:id="6"/>
     <w:p>
       <w:pPr>
         <w:ind w:firstLine="720"/>
       </w:pPr>
       <w:r>
         <w:rPr>
+          <w:noProof/>
           <w:color w:val="FF0000"/>
         </w:rPr>
         <w:lastRenderedPageBreak/>
@@ -1204,6 +1211,7 @@
       <w:pPr>
         <w:ind w:firstLine="720"/>
       </w:pPr>
+      <w:bookmarkStart w:id="7" w:name="_Hlk186326028"/>
       <w:r>
         <w:t xml:space="preserve">Mediator’s responsibilities are </w:t>
       </w:r>
@@ -1211,6 +1219,7 @@
         <w:t>to retrieve and change information for room associated with menu element for example for element showing status of LED in room 1, mediator will return status of led in room 1 and element will be updated, when value in menu element is changed mediator ensures that room is updated as well.</w:t>
       </w:r>
     </w:p>
+    <w:bookmarkEnd w:id="7"/>
     <w:p>
       <w:pPr>
         <w:pStyle w:val="Heading3"/>
@@ -1223,6 +1232,7 @@
       <w:r>
         <w:tab/>
       </w:r>
+      <w:bookmarkStart w:id="8" w:name="_Hlk186326044"/>
       <w:r>
         <w:t xml:space="preserve">When we were designing a menu, we took inspiration from files and folders in a computer, every element in a menu can be file or folder. </w:t>
       </w:r>
@@ -1268,6 +1278,7 @@
         <w:t>can be some arbitrary value which affects other files for example file “Color format” can have value “RGB” or “HSV” and this value affect how is color of the light in room 3 represented on control panel. After selecting file its value can be changed by clicking “up” and “down” buttons, changes take effect instantaneously. File can be deselected by clicking “back” button.</w:t>
       </w:r>
     </w:p>
+    <w:bookmarkEnd w:id="8"/>
     <w:p>
       <w:pPr>
         <w:rPr>
@@ -1276,6 +1287,9 @@
       </w:pPr>
       <w:r>
         <w:tab/>
+      </w:r>
+      <w:bookmarkStart w:id="9" w:name="_Hlk186326266"/>
+      <w:r>
         <w:t>Files and Folders are contained in “</w:t>
       </w:r>
       <w:proofErr w:type="spellStart"/>
@@ -1342,15 +1356,17 @@
         </w:rPr>
         <w:t xml:space="preserve"> differences between folder and file struct are that file has also value, type of data stored in it and variable which determines if it is selected.</w:t>
       </w:r>
-    </w:p>
-    <w:p>
-      <w:pPr>
-        <w:rPr>
-          <w:color w:val="000000" w:themeColor="text1"/>
-        </w:rPr>
-      </w:pPr>
-      <w:r>
-        <w:rPr>
+      <w:bookmarkEnd w:id="9"/>
+    </w:p>
+    <w:p>
+      <w:pPr>
+        <w:rPr>
+          <w:color w:val="000000" w:themeColor="text1"/>
+        </w:rPr>
+      </w:pPr>
+      <w:r>
+        <w:rPr>
+          <w:noProof/>
           <w:color w:val="FF0000"/>
         </w:rPr>
         <w:lastRenderedPageBreak/>
@@ -1404,6 +1420,7 @@
           <w:color w:val="000000" w:themeColor="text1"/>
         </w:rPr>
       </w:pPr>
+      <w:bookmarkStart w:id="10" w:name="_Hlk186326366"/>
       <w:r>
         <w:rPr>
           <w:color w:val="000000" w:themeColor="text1"/>
@@ -1459,6 +1476,7 @@
         <w:t>ID acts as a path to the element for example after clicking second folder on first level first element on second level will have ID equals to 12, path is inverted (first level is last digit and last level is first digit) so it is easier to search in array of elements.</w:t>
       </w:r>
     </w:p>
+    <w:bookmarkEnd w:id="10"/>
     <w:p>
       <w:pPr>
         <w:pStyle w:val="Heading3"/>
@@ -1466,6 +1484,7 @@
       <w:r>
         <w:rPr>
           <w:rFonts w:eastAsiaTheme="minorHAnsi" w:cstheme="minorBidi"/>
+          <w:noProof/>
           <w:color w:val="FF0000"/>
           <w:sz w:val="24"/>
           <w:szCs w:val="24"/>
@@ -1525,6 +1544,7 @@
       <w:r>
         <w:tab/>
       </w:r>
+      <w:bookmarkStart w:id="11" w:name="_Hlk186326428"/>
       <w:r>
         <w:rPr>
           <w:color w:val="000000" w:themeColor="text1"/>
@@ -1564,14 +1584,16 @@
         <w:t>, so display is not refreshed every time a value in one element is changed only that element is refreshed.</w:t>
       </w:r>
     </w:p>
-    <w:p>
-      <w:pPr>
-        <w:rPr>
-          <w:color w:val="000000" w:themeColor="text1"/>
-        </w:rPr>
-      </w:pPr>
-      <w:r>
-        <w:rPr>
+    <w:bookmarkEnd w:id="11"/>
+    <w:p>
+      <w:pPr>
+        <w:rPr>
+          <w:color w:val="000000" w:themeColor="text1"/>
+        </w:rPr>
+      </w:pPr>
+      <w:r>
+        <w:rPr>
+          <w:noProof/>
           <w:color w:val="FF0000"/>
         </w:rPr>
         <w:lastRenderedPageBreak/>
@@ -1623,8 +1645,15 @@
           <w:color w:val="000000" w:themeColor="text1"/>
         </w:rPr>
         <w:tab/>
+      </w:r>
+      <w:bookmarkStart w:id="12" w:name="_Hlk186326462"/>
+      <w:r>
+        <w:rPr>
+          <w:color w:val="000000" w:themeColor="text1"/>
+        </w:rPr>
         <w:t>I addition to displaying current menu elements, display also mark hovered element with “*” character and selected element with “&gt;” character.</w:t>
       </w:r>
+      <w:bookmarkEnd w:id="12"/>
     </w:p>
     <w:p>
       <w:pPr>
@@ -1638,6 +1667,7 @@
       <w:r>
         <w:tab/>
       </w:r>
+      <w:bookmarkStart w:id="13" w:name="_Hlk186326528"/>
       <w:proofErr w:type="gramStart"/>
       <w:r>
         <w:t>As it</w:t>
@@ -1661,6 +1691,7 @@
       <w:r>
         <w:t xml:space="preserve">. </w:t>
       </w:r>
+      <w:bookmarkEnd w:id="13"/>
     </w:p>
     <w:p>
       <w:pPr>
@@ -1673,6 +1704,7 @@
       </w:r>
       <w:r>
         <w:rPr>
+          <w:noProof/>
           <w:color w:val="FF0000"/>
         </w:rPr>
         <w:drawing>
@@ -1719,6 +1751,7 @@
       <w:r>
         <w:rPr>
           <w:rFonts w:asciiTheme="minorHAnsi" w:eastAsiaTheme="minorHAnsi" w:hAnsiTheme="minorHAnsi" w:cstheme="minorBidi"/>
+          <w:noProof/>
           <w:color w:val="FF0000"/>
           <w:sz w:val="24"/>
           <w:szCs w:val="24"/>
@@ -1763,6 +1796,9 @@
     </w:p>
     <w:p>
       <w:r>
+        <w:rPr>
+          <w:noProof/>
+        </w:rPr>
         <w:drawing>
           <wp:inline distT="0" distB="0" distL="0" distR="0" wp14:anchorId="4A93C4AB" wp14:editId="6B9346F3">
             <wp:extent cx="5492750" cy="1966201"/>
@@ -1811,6 +1847,9 @@
     <w:p>
       <w:r>
         <w:tab/>
+      </w:r>
+      <w:bookmarkStart w:id="14" w:name="_Hlk186326758"/>
+      <w:r>
         <w:t xml:space="preserve">When debugging </w:t>
       </w:r>
       <w:proofErr w:type="gramStart"/>
@@ -1867,6 +1906,7 @@
       <w:r>
         <w:t>.</w:t>
       </w:r>
+      <w:bookmarkEnd w:id="14"/>
     </w:p>
     <w:sectPr>
       <w:pgSz w:w="12240" w:h="15840"/>
@@ -3090,6 +3130,23 @@
 </file>
 
 <file path=customXml/item1.xml><?xml version="1.0" encoding="utf-8"?>
+<p:properties xmlns:p="http://schemas.microsoft.com/office/2006/metadata/properties" xmlns:xsi="http://www.w3.org/2001/XMLSchema-instance" xmlns:pc="http://schemas.microsoft.com/office/infopath/2007/PartnerControls">
+  <documentManagement>
+    <_activity xmlns="10425dd7-277a-4595-ad4e-9b5ae1d67a95" xsi:nil="true"/>
+  </documentManagement>
+</p:properties>
+</file>
+
+<file path=customXml/item2.xml><?xml version="1.0" encoding="utf-8"?>
+<?mso-contentType ?>
+<FormTemplates xmlns="http://schemas.microsoft.com/sharepoint/v3/contenttype/forms">
+  <Display>DocumentLibraryForm</Display>
+  <Edit>DocumentLibraryForm</Edit>
+  <New>DocumentLibraryForm</New>
+</FormTemplates>
+</file>
+
+<file path=customXml/item3.xml><?xml version="1.0" encoding="utf-8"?>
 <ct:contentTypeSchema xmlns:ct="http://schemas.microsoft.com/office/2006/metadata/contentType" xmlns:ma="http://schemas.microsoft.com/office/2006/metadata/properties/metaAttributes" ct:_="" ma:_="" ma:contentTypeName="Dokument" ma:contentTypeID="0x0101005CF610502B4676438CA80300334BFE1C" ma:contentTypeVersion="6" ma:contentTypeDescription="Opret et nyt dokument." ma:contentTypeScope="" ma:versionID="f47a8ac77fb682ca85aecd4f12086f5c">
   <xsd:schema xmlns:xsd="http://www.w3.org/2001/XMLSchema" xmlns:xs="http://www.w3.org/2001/XMLSchema" xmlns:p="http://schemas.microsoft.com/office/2006/metadata/properties" xmlns:ns3="10425dd7-277a-4595-ad4e-9b5ae1d67a95" targetNamespace="http://schemas.microsoft.com/office/2006/metadata/properties" ma:root="true" ma:fieldsID="0a66833e00fb1dfd938606c5596261c0" ns3:_="">
     <xsd:import namespace="10425dd7-277a-4595-ad4e-9b5ae1d67a95"/>
@@ -3245,24 +3302,25 @@
 </ct:contentTypeSchema>
 </file>
 
-<file path=customXml/item2.xml><?xml version="1.0" encoding="utf-8"?>
-<?mso-contentType ?>
-<FormTemplates xmlns="http://schemas.microsoft.com/sharepoint/v3/contenttype/forms">
-  <Display>DocumentLibraryForm</Display>
-  <Edit>DocumentLibraryForm</Edit>
-  <New>DocumentLibraryForm</New>
-</FormTemplates>
+<file path=customXml/itemProps1.xml><?xml version="1.0" encoding="utf-8"?>
+<ds:datastoreItem xmlns:ds="http://schemas.openxmlformats.org/officeDocument/2006/customXml" ds:itemID="{C485821C-A6EA-4768-B3D8-67FFF567C70D}">
+  <ds:schemaRefs>
+    <ds:schemaRef ds:uri="http://schemas.microsoft.com/office/2006/metadata/properties"/>
+    <ds:schemaRef ds:uri="http://schemas.microsoft.com/office/infopath/2007/PartnerControls"/>
+    <ds:schemaRef ds:uri="10425dd7-277a-4595-ad4e-9b5ae1d67a95"/>
+  </ds:schemaRefs>
+</ds:datastoreItem>
 </file>
 
-<file path=customXml/item3.xml><?xml version="1.0" encoding="utf-8"?>
-<p:properties xmlns:p="http://schemas.microsoft.com/office/2006/metadata/properties" xmlns:xsi="http://www.w3.org/2001/XMLSchema-instance" xmlns:pc="http://schemas.microsoft.com/office/infopath/2007/PartnerControls">
-  <documentManagement>
-    <_activity xmlns="10425dd7-277a-4595-ad4e-9b5ae1d67a95" xsi:nil="true"/>
-  </documentManagement>
-</p:properties>
+<file path=customXml/itemProps2.xml><?xml version="1.0" encoding="utf-8"?>
+<ds:datastoreItem xmlns:ds="http://schemas.openxmlformats.org/officeDocument/2006/customXml" ds:itemID="{70DADC0D-DCE0-49DC-86D3-965C75794861}">
+  <ds:schemaRefs>
+    <ds:schemaRef ds:uri="http://schemas.microsoft.com/sharepoint/v3/contenttype/forms"/>
+  </ds:schemaRefs>
+</ds:datastoreItem>
 </file>
 
-<file path=customXml/itemProps1.xml><?xml version="1.0" encoding="utf-8"?>
+<file path=customXml/itemProps3.xml><?xml version="1.0" encoding="utf-8"?>
 <ds:datastoreItem xmlns:ds="http://schemas.openxmlformats.org/officeDocument/2006/customXml" ds:itemID="{71E2F01B-EFF4-4051-9118-49EEB148A0E6}">
   <ds:schemaRefs>
     <ds:schemaRef ds:uri="http://schemas.microsoft.com/office/2006/metadata/contentType"/>
@@ -3278,22 +3336,4 @@
     <ds:schemaRef ds:uri="http://schemas.microsoft.com/internal/obd"/>
   </ds:schemaRefs>
 </ds:datastoreItem>
-</file>
-
-<file path=customXml/itemProps2.xml><?xml version="1.0" encoding="utf-8"?>
-<ds:datastoreItem xmlns:ds="http://schemas.openxmlformats.org/officeDocument/2006/customXml" ds:itemID="{70DADC0D-DCE0-49DC-86D3-965C75794861}">
-  <ds:schemaRefs>
-    <ds:schemaRef ds:uri="http://schemas.microsoft.com/sharepoint/v3/contenttype/forms"/>
-  </ds:schemaRefs>
-</ds:datastoreItem>
-</file>
-
-<file path=customXml/itemProps3.xml><?xml version="1.0" encoding="utf-8"?>
-<ds:datastoreItem xmlns:ds="http://schemas.openxmlformats.org/officeDocument/2006/customXml" ds:itemID="{C485821C-A6EA-4768-B3D8-67FFF567C70D}">
-  <ds:schemaRefs>
-    <ds:schemaRef ds:uri="http://schemas.microsoft.com/office/2006/metadata/properties"/>
-    <ds:schemaRef ds:uri="http://schemas.microsoft.com/office/infopath/2007/PartnerControls"/>
-    <ds:schemaRef ds:uri="10425dd7-277a-4595-ad4e-9b5ae1d67a95"/>
-  </ds:schemaRefs>
-</ds:datastoreItem>
 </file>
</xml_diff>